<commit_message>
Created new Post Mortem pdf version
</commit_message>
<xml_diff>
--- a/Slutleverans/Portfolio Applikation.docx
+++ b/Slutleverans/Portfolio Applikation.docx
@@ -795,15 +795,7 @@
           <w:szCs w:val="24"/>
           <w:lang w:val="sv-SE"/>
         </w:rPr>
-        <w:t>j</w:t>
-      </w:r>
-      <w:r>
-        <w:rPr>
-          <w:sz w:val="24"/>
-          <w:szCs w:val="24"/>
-          <w:lang w:val="sv-SE"/>
-        </w:rPr>
-        <w:t>avascript</w:t>
+        <w:t>javascript</w:t>
       </w:r>
       <w:proofErr w:type="spellEnd"/>
       <w:r>
@@ -814,8 +806,6 @@
         </w:rPr>
         <w:t xml:space="preserve"> är ett språk som kräver en ganska komplex sammansättning av ramverk och bibliotek för att större typer av projekt ska hålla kvalité, vara underhållsvänlig, testvänlig och skalbar. Problemet är bara att utbudet är väldigt brett och spretigt.</w:t>
       </w:r>
-      <w:bookmarkStart w:id="0" w:name="_GoBack"/>
-      <w:bookmarkEnd w:id="0"/>
     </w:p>
     <w:p>
       <w:pPr>
@@ -7749,7 +7739,17 @@
           <w:szCs w:val="24"/>
           <w:lang w:val="sv-SE"/>
         </w:rPr>
-        <w:t xml:space="preserve"> 3 tekniker samt ljud för att flippa runt spelkort.</w:t>
+        <w:t xml:space="preserve"> 3 tekniker samt </w:t>
+      </w:r>
+      <w:bookmarkStart w:id="0" w:name="_GoBack"/>
+      <w:bookmarkEnd w:id="0"/>
+      <w:r>
+        <w:rPr>
+          <w:sz w:val="24"/>
+          <w:szCs w:val="24"/>
+          <w:lang w:val="sv-SE"/>
+        </w:rPr>
+        <w:t>ljud för att flippa runt spelkort.</w:t>
       </w:r>
     </w:p>
     <w:p>

</xml_diff>